<commit_message>
fixed input string length. fixed input number length.
</commit_message>
<xml_diff>
--- a/DOC/Student Manager/DOC/김동완.docx
+++ b/DOC/Student Manager/DOC/김동완.docx
@@ -11931,6 +11931,50 @@
           <w:sz w:val="22"/>
         </w:rPr>
         <w:t>예외 처리 및 형 변환 추가 예정.</w:t>
+      </w:r>
+    </w:p>
+    <w:p>
+      <w:pPr>
+        <w:pStyle w:val="a3"/>
+        <w:numPr>
+          <w:ilvl w:val="0"/>
+          <w:numId w:val="27"/>
+        </w:numPr>
+        <w:ind w:leftChars="0"/>
+        <w:jc w:val="left"/>
+        <w:rPr>
+          <w:sz w:val="22"/>
+        </w:rPr>
+      </w:pPr>
+      <w:r>
+        <w:rPr>
+          <w:rFonts w:hint="eastAsia"/>
+          <w:sz w:val="22"/>
+        </w:rPr>
+        <w:t xml:space="preserve">이미 입력된 데이터 수정 기능이 </w:t>
+      </w:r>
+      <w:r>
+        <w:rPr>
+          <w:rFonts w:hint="eastAsia"/>
+          <w:sz w:val="22"/>
+        </w:rPr>
+        <w:t xml:space="preserve">없어 </w:t>
+      </w:r>
+      <w:proofErr w:type="spellStart"/>
+      <w:r>
+        <w:rPr>
+          <w:rFonts w:hint="eastAsia"/>
+          <w:sz w:val="22"/>
+        </w:rPr>
+        <w:t>리펙토링</w:t>
+      </w:r>
+      <w:proofErr w:type="spellEnd"/>
+      <w:r>
+        <w:rPr>
+          <w:rFonts w:hint="eastAsia"/>
+          <w:sz w:val="22"/>
+        </w:rPr>
+        <w:t xml:space="preserve"> 시 구현 예정.</w:t>
       </w:r>
     </w:p>
     <w:p>
@@ -14995,6 +15039,7 @@
     <w:lsdException w:name="HTML Sample" w:semiHidden="1" w:unhideWhenUsed="1"/>
     <w:lsdException w:name="HTML Typewriter" w:semiHidden="1" w:unhideWhenUsed="1"/>
     <w:lsdException w:name="HTML Variable" w:semiHidden="1" w:unhideWhenUsed="1"/>
+    <w:lsdException w:name="Normal Table" w:semiHidden="1" w:unhideWhenUsed="1"/>
     <w:lsdException w:name="annotation subject" w:semiHidden="1" w:unhideWhenUsed="1"/>
     <w:lsdException w:name="No List" w:semiHidden="1" w:unhideWhenUsed="1"/>
     <w:lsdException w:name="Outline List 1" w:semiHidden="1" w:unhideWhenUsed="1"/>
@@ -15037,8 +15082,11 @@
     <w:lsdException w:name="Table Contemporary" w:semiHidden="1" w:unhideWhenUsed="1"/>
     <w:lsdException w:name="Table Elegant" w:semiHidden="1" w:unhideWhenUsed="1"/>
     <w:lsdException w:name="Table Professional" w:semiHidden="1" w:unhideWhenUsed="1"/>
+    <w:lsdException w:name="Table Subtle 1" w:semiHidden="1" w:unhideWhenUsed="1"/>
     <w:lsdException w:name="Table Subtle 2" w:semiHidden="1" w:unhideWhenUsed="1"/>
     <w:lsdException w:name="Table Web 1" w:semiHidden="1" w:unhideWhenUsed="1"/>
+    <w:lsdException w:name="Table Web 2" w:semiHidden="1" w:unhideWhenUsed="1"/>
+    <w:lsdException w:name="Table Web 3" w:semiHidden="1" w:unhideWhenUsed="1"/>
     <w:lsdException w:name="Balloon Text" w:semiHidden="1" w:unhideWhenUsed="1"/>
     <w:lsdException w:name="Table Grid" w:uiPriority="39"/>
     <w:lsdException w:name="Table Theme" w:semiHidden="1" w:unhideWhenUsed="1"/>

</xml_diff>